<commit_message>
fix typo in date
</commit_message>
<xml_diff>
--- a/resume/CV_academic_Nicole_Keeney.docx
+++ b/resume/CV_academic_Nicole_Keeney.docx
@@ -937,7 +937,15 @@
           <w:sz w:val="22"/>
           <w:szCs w:val="22"/>
         </w:rPr>
-        <w:t xml:space="preserve">                May 2023</w:t>
+        <w:t xml:space="preserve">                May 202</w:t>
+      </w:r>
+      <w:r>
+        <w:rPr>
+          <w:rFonts w:ascii="Georgia" w:hAnsi="Georgia" w:cstheme="minorHAnsi"/>
+          <w:sz w:val="22"/>
+          <w:szCs w:val="22"/>
+        </w:rPr>
+        <w:t>4</w:t>
       </w:r>
       <w:r>
         <w:rPr>

</xml_diff>